<commit_message>
Added functionality to detect changes in addition to file creation
</commit_message>
<xml_diff>
--- a/Readme_MediaIntegrator.docx
+++ b/Readme_MediaIntegrator.docx
@@ -562,15 +562,7 @@
           <w:sz w:val="22"/>
           <w:szCs w:val="22"/>
         </w:rPr>
-        <w:t xml:space="preserve">, </w:t>
-      </w:r>
-      <w:r>
-        <w:rPr>
-          <w:iCs/>
-          <w:sz w:val="22"/>
-          <w:szCs w:val="22"/>
-        </w:rPr>
-        <w:t>men minskar manuellt förflyttande av filer</w:t>
+        <w:t>, men minskar manuellt förflyttande av filer</w:t>
       </w:r>
       <w:r>
         <w:rPr>
@@ -666,6 +658,24 @@
           <w:sz w:val="22"/>
           <w:szCs w:val="22"/>
         </w:rPr>
+        <w:t xml:space="preserve">, </w:t>
+      </w:r>
+      <w:r>
+        <w:rPr>
+          <w:i/>
+          <w:sz w:val="22"/>
+          <w:szCs w:val="22"/>
+        </w:rPr>
+        <w:t>ändras</w:t>
+      </w:r>
+      <w:bookmarkStart w:id="1" w:name="_GoBack"/>
+      <w:bookmarkEnd w:id="1"/>
+      <w:r>
+        <w:rPr>
+          <w:iCs/>
+          <w:sz w:val="22"/>
+          <w:szCs w:val="22"/>
+        </w:rPr>
         <w:t xml:space="preserve"> eller </w:t>
       </w:r>
       <w:r>
@@ -893,8 +903,8 @@
           <w:szCs w:val="22"/>
         </w:rPr>
       </w:pPr>
-      <w:bookmarkStart w:id="1" w:name="__RefHeading___Toc27814063"/>
-      <w:bookmarkEnd w:id="1"/>
+      <w:bookmarkStart w:id="2" w:name="__RefHeading___Toc27814063"/>
+      <w:bookmarkEnd w:id="2"/>
       <w:r>
         <w:rPr>
           <w:b/>
@@ -919,6 +929,7 @@
           <w:sz w:val="22"/>
           <w:szCs w:val="22"/>
         </w:rPr>
+        <w:lastRenderedPageBreak/>
         <w:t xml:space="preserve">En del produkt-fält är unika för de två system. </w:t>
       </w:r>
       <w:r>
@@ -1041,16 +1052,7 @@
           <w:sz w:val="22"/>
           <w:szCs w:val="22"/>
         </w:rPr>
-        <w:t xml:space="preserve">} existerar i MediaShop men inte </w:t>
-      </w:r>
-      <w:r>
-        <w:rPr>
-          <w:color w:val="000000" w:themeColor="text1"/>
-          <w:sz w:val="22"/>
-          <w:szCs w:val="22"/>
-        </w:rPr>
-        <w:lastRenderedPageBreak/>
-        <w:t xml:space="preserve">i SimpleMedia. Vid </w:t>
+        <w:t xml:space="preserve">} existerar i MediaShop men inte i SimpleMedia. Vid </w:t>
       </w:r>
       <w:r>
         <w:rPr>
@@ -1268,8 +1270,6 @@
         </w:rPr>
         <w:t>, sker samma sak som i punkten ovan.</w:t>
       </w:r>
-      <w:bookmarkStart w:id="2" w:name="_GoBack"/>
-      <w:bookmarkEnd w:id="2"/>
     </w:p>
     <w:sectPr>
       <w:pgSz w:w="11906" w:h="16838"/>

</xml_diff>